<commit_message>
Update index and profileEdit page
</commit_message>
<xml_diff>
--- a/Requirements/requirements_v1.0.docx
+++ b/Requirements/requirements_v1.0.docx
@@ -115,29 +115,65 @@
       <w:r>
         <w:t xml:space="preserve">In the middle we must have events collage or scroll and clicking must lead to event page having details of the events. </w:t>
       </w:r>
-    </w:p>
-    <w:p>
-      <w:pPr>
-        <w:pStyle w:val="ListParagraph"/>
-        <w:numPr>
-          <w:ilvl w:val="1"/>
-          <w:numId w:val="1"/>
-        </w:numPr>
-      </w:pPr>
-      <w:r>
-        <w:t>Also a search button with options</w:t>
-      </w:r>
-    </w:p>
-    <w:p>
-      <w:pPr>
-        <w:pStyle w:val="ListParagraph"/>
-        <w:numPr>
-          <w:ilvl w:val="1"/>
-          <w:numId w:val="1"/>
-        </w:numPr>
-      </w:pPr>
-      <w:r>
-        <w:t>Artists near you, events near you and theatre groups near you – three separate columns</w:t>
+      <w:r>
+        <w:t xml:space="preserve"> </w:t>
+      </w:r>
+    </w:p>
+    <w:p>
+      <w:pPr>
+        <w:pStyle w:val="ListParagraph"/>
+        <w:numPr>
+          <w:ilvl w:val="2"/>
+          <w:numId w:val="1"/>
+        </w:numPr>
+      </w:pPr>
+      <w:r>
+        <w:t>These events must be based on the city wh</w:t>
+      </w:r>
+      <w:r>
+        <w:t xml:space="preserve">ich the user has logged in from </w:t>
+      </w:r>
+    </w:p>
+    <w:p>
+      <w:pPr>
+        <w:pStyle w:val="ListParagraph"/>
+        <w:numPr>
+          <w:ilvl w:val="2"/>
+          <w:numId w:val="1"/>
+        </w:numPr>
+      </w:pPr>
+      <w:r>
+        <w:t>and based on the current date and time.</w:t>
+      </w:r>
+    </w:p>
+    <w:p>
+      <w:pPr>
+        <w:pStyle w:val="ListParagraph"/>
+        <w:numPr>
+          <w:ilvl w:val="2"/>
+          <w:numId w:val="1"/>
+        </w:numPr>
+      </w:pPr>
+      <w:r>
+        <w:t>When it is clicked, it mus</w:t>
+      </w:r>
+      <w:r>
+        <w:t>t take to the event page present either in our database or in FB.</w:t>
+      </w:r>
+    </w:p>
+    <w:p>
+      <w:pPr>
+        <w:pStyle w:val="ListParagraph"/>
+        <w:numPr>
+          <w:ilvl w:val="1"/>
+          <w:numId w:val="1"/>
+        </w:numPr>
+      </w:pPr>
+      <w:r>
+        <w:t>A</w:t>
+      </w:r>
+      <w:r>
+        <w:t>rtists near you, events near you and theatre groups near you – three separate columns</w:t>
       </w:r>
     </w:p>
     <w:p>
@@ -151,104 +187,11 @@
       <w:r>
         <w:t>Link to start your profile</w:t>
       </w:r>
-    </w:p>
-    <w:p>
-      <w:pPr>
-        <w:pStyle w:val="ListParagraph"/>
-        <w:numPr>
-          <w:ilvl w:val="1"/>
-          <w:numId w:val="1"/>
-        </w:numPr>
-      </w:pPr>
-      <w:r>
-        <w:t>LOGIN – Login through FB and login separately without FB. Even theatre groups can login.</w:t>
-      </w:r>
-    </w:p>
-    <w:p>
-      <w:pPr>
-        <w:pStyle w:val="ListParagraph"/>
-        <w:numPr>
-          <w:ilvl w:val="1"/>
-          <w:numId w:val="1"/>
-        </w:numPr>
-      </w:pPr>
-      <w:r>
-        <w:t>JOIN US</w:t>
-      </w:r>
-    </w:p>
-    <w:p>
-      <w:pPr>
-        <w:pStyle w:val="ListParagraph"/>
-        <w:ind w:left="1440"/>
-      </w:pPr>
-    </w:p>
-    <w:p>
-      <w:pPr>
-        <w:pStyle w:val="ListParagraph"/>
-        <w:numPr>
-          <w:ilvl w:val="0"/>
-          <w:numId w:val="1"/>
-        </w:numPr>
-      </w:pPr>
-      <w:r>
-        <w:t>PROFILE page:</w:t>
-      </w:r>
-    </w:p>
-    <w:p>
-      <w:pPr>
-        <w:pStyle w:val="ListParagraph"/>
-        <w:numPr>
-          <w:ilvl w:val="1"/>
-          <w:numId w:val="1"/>
-        </w:numPr>
-      </w:pPr>
-      <w:r>
-        <w:t>Profile View:</w:t>
-      </w:r>
-    </w:p>
-    <w:p>
-      <w:pPr>
-        <w:pStyle w:val="ListParagraph"/>
-        <w:numPr>
-          <w:ilvl w:val="2"/>
-          <w:numId w:val="1"/>
-        </w:numPr>
-      </w:pPr>
-      <w:r>
-        <w:t>Name</w:t>
-      </w:r>
-      <w:r>
-        <w:t>(From FB or Database)</w:t>
-      </w:r>
-    </w:p>
-    <w:p>
-      <w:pPr>
-        <w:pStyle w:val="ListParagraph"/>
-        <w:numPr>
-          <w:ilvl w:val="2"/>
-          <w:numId w:val="1"/>
-        </w:numPr>
-      </w:pPr>
-      <w:r>
-        <w:t>Email id</w:t>
-      </w:r>
-      <w:r>
-        <w:t>(From FB or Database)</w:t>
-      </w:r>
-    </w:p>
-    <w:p>
-      <w:pPr>
-        <w:pStyle w:val="ListParagraph"/>
-        <w:numPr>
-          <w:ilvl w:val="2"/>
-          <w:numId w:val="1"/>
-        </w:numPr>
-      </w:pPr>
-      <w:r>
-        <w:t>Date of birth</w:t>
-      </w:r>
-      <w:r>
-        <w:t>(From FB or Database)</w:t>
+      <w:r>
+        <w:t xml:space="preserve"> – need to beautify it </w:t>
+      </w:r>
+      <w:r>
+        <w:t>to get people login to our db</w:t>
       </w:r>
       <w:bookmarkStart w:id="0" w:name="_GoBack"/>
       <w:bookmarkEnd w:id="0"/>
@@ -257,11 +200,110 @@
       <w:pPr>
         <w:pStyle w:val="ListParagraph"/>
         <w:numPr>
+          <w:ilvl w:val="1"/>
+          <w:numId w:val="1"/>
+        </w:numPr>
+      </w:pPr>
+      <w:r>
+        <w:t>LOGIN – Login through FB and login separately without FB. Even theatre groups can login.</w:t>
+      </w:r>
+    </w:p>
+    <w:p>
+      <w:pPr>
+        <w:pStyle w:val="ListParagraph"/>
+        <w:numPr>
+          <w:ilvl w:val="1"/>
+          <w:numId w:val="1"/>
+        </w:numPr>
+      </w:pPr>
+      <w:r>
+        <w:t>JOIN US</w:t>
+      </w:r>
+    </w:p>
+    <w:p>
+      <w:pPr>
+        <w:pStyle w:val="ListParagraph"/>
+        <w:ind w:left="1440"/>
+      </w:pPr>
+    </w:p>
+    <w:p>
+      <w:pPr>
+        <w:pStyle w:val="ListParagraph"/>
+        <w:numPr>
+          <w:ilvl w:val="0"/>
+          <w:numId w:val="1"/>
+        </w:numPr>
+      </w:pPr>
+      <w:r>
+        <w:t>PROFILE page:</w:t>
+      </w:r>
+    </w:p>
+    <w:p>
+      <w:pPr>
+        <w:pStyle w:val="ListParagraph"/>
+        <w:numPr>
+          <w:ilvl w:val="1"/>
+          <w:numId w:val="1"/>
+        </w:numPr>
+      </w:pPr>
+      <w:r>
+        <w:t>Profile View:</w:t>
+      </w:r>
+    </w:p>
+    <w:p>
+      <w:pPr>
+        <w:pStyle w:val="ListParagraph"/>
+        <w:numPr>
           <w:ilvl w:val="2"/>
           <w:numId w:val="1"/>
         </w:numPr>
       </w:pPr>
       <w:r>
+        <w:t>Name</w:t>
+      </w:r>
+      <w:r>
+        <w:t>(From FB or Database)</w:t>
+      </w:r>
+    </w:p>
+    <w:p>
+      <w:pPr>
+        <w:pStyle w:val="ListParagraph"/>
+        <w:numPr>
+          <w:ilvl w:val="2"/>
+          <w:numId w:val="1"/>
+        </w:numPr>
+      </w:pPr>
+      <w:r>
+        <w:t>Email id</w:t>
+      </w:r>
+      <w:r>
+        <w:t>(From FB or Database)</w:t>
+      </w:r>
+    </w:p>
+    <w:p>
+      <w:pPr>
+        <w:pStyle w:val="ListParagraph"/>
+        <w:numPr>
+          <w:ilvl w:val="2"/>
+          <w:numId w:val="1"/>
+        </w:numPr>
+      </w:pPr>
+      <w:r>
+        <w:t>Date of birth</w:t>
+      </w:r>
+      <w:r>
+        <w:t>(From FB or Database)</w:t>
+      </w:r>
+    </w:p>
+    <w:p>
+      <w:pPr>
+        <w:pStyle w:val="ListParagraph"/>
+        <w:numPr>
+          <w:ilvl w:val="2"/>
+          <w:numId w:val="1"/>
+        </w:numPr>
+      </w:pPr>
+      <w:r>
         <w:t xml:space="preserve">Phone number (optional and only to send </w:t>
       </w:r>
       <w:r>
@@ -394,7 +436,13 @@
         </w:numPr>
       </w:pPr>
       <w:r>
-        <w:t>EVENT Page:</w:t>
+        <w:t>EVENT Page</w:t>
+      </w:r>
+      <w:r>
+        <w:t>(in our database or synched with FB)</w:t>
+      </w:r>
+      <w:r>
+        <w:t>:</w:t>
       </w:r>
     </w:p>
     <w:p>
@@ -467,6 +515,19 @@
       </w:pPr>
       <w:r>
         <w:t>Where it is taking place</w:t>
+      </w:r>
+    </w:p>
+    <w:p>
+      <w:pPr>
+        <w:pStyle w:val="ListParagraph"/>
+        <w:numPr>
+          <w:ilvl w:val="1"/>
+          <w:numId w:val="1"/>
+        </w:numPr>
+      </w:pPr>
+      <w:r>
+        <w:lastRenderedPageBreak/>
+        <w:t>User id who has created it</w:t>
       </w:r>
     </w:p>
     <w:p>

</xml_diff>